<commit_message>
updated 080617 added top 5 episode content
</commit_message>
<xml_diff>
--- a/content/About Who.docx
+++ b/content/About Who.docx
@@ -9,30 +9,45 @@
     </w:p>
     <w:p/>
     <w:p>
-      <w:r>
-        <w:t>Doctor Who, a British television show that started in 1963, is an amalgamation of various genres including science fiction, fantasy, horror, and, sometimes, married with a healthy dose of fairy tale.  The main character is The Doctor, an alien: a Time Lord from the Planet Gallifrey.  The Doctor travels through time and space in his TARDIS, a type of space ship that is sentient and has chameleon powers (although currently stuck as an old school police call box). TARDIS stands for Time and</w:t>
+      <w:bookmarkStart w:id="0" w:name="_GoBack"/>
+      <w:r>
+        <w:t>Doctor Who, a British television show that started in 1963, is an amalgamation of various genres including science fiction, fantasy, horror, and, sometimes, married with a healthy dose of fairy tale.  The main character is The Doctor, an alien: a Time L</w:t>
+      </w:r>
+      <w:r>
+        <w:t xml:space="preserve">ord from the Planet Gallifrey. </w:t>
+      </w:r>
+      <w:r>
+        <w:t>The Doctor travels through time and space in his TARDIS, a type of space ship that is sentient and has chameleon powers (although currently stuck as an old school police call box). TARDIS stands for Time and</w:t>
       </w:r>
       <w:r>
         <w:t xml:space="preserve"> Relative Dimensions in Space and is </w:t>
       </w:r>
       <w:r>
-        <w:t>famous for being “bigger on the inside.” The Doctor travels with companions, usually a female companion, and embarks on grand adventures often saving people and planets from imminent doom.</w:t>
+        <w:t xml:space="preserve">famous for being “bigger on the inside.” </w:t>
+      </w:r>
+    </w:p>
+    <w:p/>
+    <w:p>
+      <w:r>
+        <w:t>The Doctor travels with companions, usually a female companion, and embarks on grand adventures often saving people and planets from imminent doom.</w:t>
       </w:r>
       <w:r>
         <w:t xml:space="preserve"> A key element of Doctor Who is that The Doctor does not believe in violence. He does not carry a gun. Instead, he has a sonic screwdriver, a scientific instrument with countless capabilities. </w:t>
       </w:r>
+    </w:p>
+    <w:p/>
+    <w:p>
       <w:r>
         <w:t xml:space="preserve">The Doctor is clever, mad, and passionate about humans. A </w:t>
       </w:r>
       <w:r>
         <w:t>major</w:t>
       </w:r>
-      <w:bookmarkStart w:id="0" w:name="_GoBack"/>
-      <w:bookmarkEnd w:id="0"/>
       <w:r>
         <w:t xml:space="preserve"> plot device in Doctor Who is the regeneration capabilities of Time Lords. Meaning, when the Time Lord dies, he regenerates into an entirely new version of himself (i.e., a new actor). The regeneration process has allowed the show to continue to reinvent itself over decades with a total of 13 incarnations of The Doctor thus far (14 if you count both the War Doctor and the new Doctor: Jodie Whittaker, the first female Doctor). </w:t>
       </w:r>
     </w:p>
+    <w:bookmarkEnd w:id="0"/>
     <w:p/>
     <w:sectPr>
       <w:pgSz w:w="12240" w:h="15840"/>

</xml_diff>